<commit_message>
se añadentemario y ejercicios ternarias
</commit_message>
<xml_diff>
--- a/Temario_BD/T2/EJERCICIOS_ENTIDAD_RELACION/ejercicios_ternarias/Unitat 2 – Modelo E-R Reflexiva + Ternaria.docx
+++ b/Temario_BD/T2/EJERCICIOS_ENTIDAD_RELACION/ejercicios_ternarias/Unitat 2 – Modelo E-R Reflexiva + Ternaria.docx
@@ -359,6 +359,15 @@
           <w:szCs w:val="24"/>
         </w:rPr>
       </w:pPr>
+      <w:r>
+        <w:rPr>
+          <w:rFonts w:ascii="Arial" w:hAnsi="Arial" w:cs="Arial"/>
+          <w:b/>
+          <w:sz w:val="24"/>
+          <w:szCs w:val="24"/>
+        </w:rPr>
+        <w:tab/>
+      </w:r>
     </w:p>
     <w:p>
       <w:pPr>
@@ -542,6 +551,300 @@
           </wp:inline>
         </w:drawing>
       </w:r>
+    </w:p>
+    <w:p>
+      <w:pPr>
+        <w:rPr>
+          <w:color w:val="4472C4" w:themeColor="accent1"/>
+        </w:rPr>
+      </w:pPr>
+    </w:p>
+    <w:p>
+      <w:r>
+        <w:lastRenderedPageBreak/>
+        <w:t>1r Ejercicio</w:t>
+      </w:r>
+    </w:p>
+    <w:p>
+      <w:pPr>
+        <w:rPr>
+          <w:sz w:val="28"/>
+          <w:szCs w:val="28"/>
+          <w:u w:val="single"/>
+        </w:rPr>
+      </w:pPr>
+      <w:r>
+        <w:rPr>
+          <w:sz w:val="28"/>
+          <w:szCs w:val="28"/>
+          <w:u w:val="single"/>
+        </w:rPr>
+        <w:t xml:space="preserve">Participación </w:t>
+      </w:r>
+    </w:p>
+    <w:p>
+      <w:pPr>
+        <w:rPr>
+          <w:sz w:val="24"/>
+          <w:szCs w:val="24"/>
+        </w:rPr>
+      </w:pPr>
+      <w:r>
+        <w:rPr>
+          <w:sz w:val="24"/>
+          <w:szCs w:val="24"/>
+        </w:rPr>
+        <w:t>Para autor (</w:t>
+      </w:r>
+      <w:proofErr w:type="gramStart"/>
+      <w:r>
+        <w:rPr>
+          <w:sz w:val="24"/>
+          <w:szCs w:val="24"/>
+        </w:rPr>
+        <w:t>1,N</w:t>
+      </w:r>
+      <w:proofErr w:type="gramEnd"/>
+      <w:r>
+        <w:rPr>
+          <w:sz w:val="24"/>
+          <w:szCs w:val="24"/>
+        </w:rPr>
+        <w:t>)</w:t>
+      </w:r>
+    </w:p>
+    <w:p>
+      <w:pPr>
+        <w:rPr>
+          <w:sz w:val="24"/>
+          <w:szCs w:val="24"/>
+        </w:rPr>
+      </w:pPr>
+      <w:r>
+        <w:rPr>
+          <w:sz w:val="24"/>
+          <w:szCs w:val="24"/>
+        </w:rPr>
+        <w:t>Para libro (</w:t>
+      </w:r>
+      <w:proofErr w:type="gramStart"/>
+      <w:r>
+        <w:rPr>
+          <w:sz w:val="24"/>
+          <w:szCs w:val="24"/>
+        </w:rPr>
+        <w:t>0,N</w:t>
+      </w:r>
+      <w:proofErr w:type="gramEnd"/>
+      <w:r>
+        <w:rPr>
+          <w:sz w:val="24"/>
+          <w:szCs w:val="24"/>
+        </w:rPr>
+        <w:t>)</w:t>
+      </w:r>
+    </w:p>
+    <w:p>
+      <w:pPr>
+        <w:rPr>
+          <w:sz w:val="24"/>
+          <w:szCs w:val="24"/>
+        </w:rPr>
+      </w:pPr>
+      <w:r>
+        <w:rPr>
+          <w:sz w:val="24"/>
+          <w:szCs w:val="24"/>
+        </w:rPr>
+        <w:t>Para editorial (</w:t>
+      </w:r>
+      <w:r>
+        <w:rPr>
+          <w:sz w:val="24"/>
+          <w:szCs w:val="24"/>
+        </w:rPr>
+        <w:t>1</w:t>
+      </w:r>
+      <w:r>
+        <w:rPr>
+          <w:sz w:val="24"/>
+          <w:szCs w:val="24"/>
+        </w:rPr>
+        <w:t>,1)</w:t>
+      </w:r>
+    </w:p>
+    <w:p>
+      <w:pPr>
+        <w:rPr>
+          <w:sz w:val="28"/>
+          <w:szCs w:val="28"/>
+          <w:u w:val="single"/>
+        </w:rPr>
+      </w:pPr>
+      <w:r>
+        <w:rPr>
+          <w:sz w:val="28"/>
+          <w:szCs w:val="28"/>
+          <w:u w:val="single"/>
+        </w:rPr>
+        <w:t xml:space="preserve">Cardinalidad </w:t>
+      </w:r>
+    </w:p>
+    <w:p>
+      <w:pPr>
+        <w:rPr>
+          <w:sz w:val="24"/>
+          <w:szCs w:val="24"/>
+        </w:rPr>
+      </w:pPr>
+      <w:proofErr w:type="gramStart"/>
+      <w:r>
+        <w:rPr>
+          <w:sz w:val="24"/>
+          <w:szCs w:val="24"/>
+        </w:rPr>
+        <w:t>1:N</w:t>
+      </w:r>
+      <w:proofErr w:type="gramEnd"/>
+      <w:r>
+        <w:rPr>
+          <w:sz w:val="24"/>
+          <w:szCs w:val="24"/>
+        </w:rPr>
+        <w:t>:N</w:t>
+      </w:r>
+    </w:p>
+    <w:p>
+      <w:pPr>
+        <w:rPr>
+          <w:sz w:val="24"/>
+          <w:szCs w:val="24"/>
+        </w:rPr>
+      </w:pPr>
+    </w:p>
+    <w:p>
+      <w:pPr>
+        <w:rPr>
+          <w:sz w:val="24"/>
+          <w:szCs w:val="24"/>
+        </w:rPr>
+      </w:pPr>
+      <w:r>
+        <w:rPr>
+          <w:sz w:val="24"/>
+          <w:szCs w:val="24"/>
+        </w:rPr>
+        <w:t>2º Ejercicio</w:t>
+      </w:r>
+    </w:p>
+    <w:p>
+      <w:pPr>
+        <w:rPr>
+          <w:sz w:val="28"/>
+          <w:szCs w:val="28"/>
+          <w:u w:val="single"/>
+        </w:rPr>
+      </w:pPr>
+      <w:r>
+        <w:rPr>
+          <w:sz w:val="28"/>
+          <w:szCs w:val="28"/>
+          <w:u w:val="single"/>
+        </w:rPr>
+        <w:t>Pieza</w:t>
+      </w:r>
+    </w:p>
+    <w:p>
+      <w:pPr>
+        <w:rPr>
+          <w:sz w:val="24"/>
+          <w:szCs w:val="24"/>
+        </w:rPr>
+      </w:pPr>
+      <w:r>
+        <w:rPr>
+          <w:sz w:val="24"/>
+          <w:szCs w:val="24"/>
+        </w:rPr>
+        <w:t>Una pieza puede formar parte de muchas piezas</w:t>
+      </w:r>
+      <w:r>
+        <w:rPr>
+          <w:sz w:val="24"/>
+          <w:szCs w:val="24"/>
+        </w:rPr>
+        <w:t xml:space="preserve">, muchas piezas están formadas por </w:t>
+      </w:r>
+      <w:r>
+        <w:rPr>
+          <w:sz w:val="24"/>
+          <w:szCs w:val="24"/>
+        </w:rPr>
+        <w:t>más</w:t>
+      </w:r>
+      <w:r>
+        <w:rPr>
+          <w:sz w:val="24"/>
+          <w:szCs w:val="24"/>
+        </w:rPr>
+        <w:t xml:space="preserve"> piezas.</w:t>
+      </w:r>
+    </w:p>
+    <w:p>
+      <w:pPr>
+        <w:rPr>
+          <w:sz w:val="24"/>
+          <w:szCs w:val="24"/>
+        </w:rPr>
+      </w:pPr>
+    </w:p>
+    <w:p>
+      <w:pPr>
+        <w:rPr>
+          <w:sz w:val="28"/>
+          <w:szCs w:val="28"/>
+          <w:u w:val="single"/>
+        </w:rPr>
+      </w:pPr>
+      <w:r>
+        <w:rPr>
+          <w:sz w:val="28"/>
+          <w:szCs w:val="28"/>
+          <w:u w:val="single"/>
+        </w:rPr>
+        <w:t xml:space="preserve">Empleado </w:t>
+      </w:r>
+    </w:p>
+    <w:p>
+      <w:pPr>
+        <w:rPr>
+          <w:sz w:val="24"/>
+          <w:szCs w:val="24"/>
+        </w:rPr>
+      </w:pPr>
+      <w:r>
+        <w:rPr>
+          <w:sz w:val="24"/>
+          <w:szCs w:val="24"/>
+        </w:rPr>
+        <w:t>Un empleado puede supervisar a muchos empleados, muchos empleados pueden ser supervisados por un empleado.</w:t>
+      </w:r>
+    </w:p>
+    <w:p>
+      <w:pPr>
+        <w:rPr>
+          <w:sz w:val="24"/>
+          <w:szCs w:val="24"/>
+        </w:rPr>
+      </w:pPr>
+    </w:p>
+    <w:p>
+      <w:pPr>
+        <w:rPr>
+          <w:sz w:val="24"/>
+          <w:szCs w:val="24"/>
+        </w:rPr>
+      </w:pPr>
     </w:p>
     <w:sectPr>
       <w:pgSz w:w="11906" w:h="16838"/>

</xml_diff>